<commit_message>
Mejora Indice Documento 1.3
</commit_message>
<xml_diff>
--- a/Fase 1/Evidencias Individuales/Lara_Gonzalo_1.3_APT122_AutoevaluaciónFase1.docx
+++ b/Fase 1/Evidencias Individuales/Lara_Gonzalo_1.3_APT122_AutoevaluaciónFase1.docx
@@ -68,7 +68,15 @@
     <w:sdt>
       <w:sdtPr>
         <w:rPr>
-          <w:lang w:val="es-ES"/>
+          <w:rFonts w:asciiTheme="minorHAnsi" w:eastAsiaTheme="minorHAnsi" w:hAnsiTheme="minorHAnsi" w:cstheme="minorBidi"/>
+          <w:b w:val="0"/>
+          <w:bCs w:val="0"/>
+          <w:color w:val="auto"/>
+          <w:kern w:val="2"/>
+          <w:sz w:val="24"/>
+          <w:szCs w:val="24"/>
+          <w:lang w:val="es-ES" w:eastAsia="en-US"/>
+          <w14:ligatures w14:val="standardContextual"/>
         </w:rPr>
         <w:id w:val="261499741"/>
         <w:docPartObj>
@@ -78,14 +86,8 @@
       </w:sdtPr>
       <w:sdtEndPr>
         <w:rPr>
-          <w:rFonts w:asciiTheme="minorHAnsi" w:eastAsiaTheme="minorHAnsi" w:hAnsiTheme="minorHAnsi" w:cstheme="minorBidi"/>
           <w:noProof/>
-          <w:color w:val="auto"/>
-          <w:kern w:val="2"/>
-          <w:sz w:val="24"/>
-          <w:szCs w:val="24"/>
-          <w:lang w:val="es-CL" w:eastAsia="en-US"/>
-          <w14:ligatures w14:val="standardContextual"/>
+          <w:lang w:val="es-CL"/>
         </w:rPr>
       </w:sdtEndPr>
       <w:sdtContent>
@@ -133,7 +135,7 @@
             </w:rPr>
             <w:fldChar w:fldCharType="separate"/>
           </w:r>
-          <w:hyperlink w:anchor="_Toc207974230" w:history="1">
+          <w:hyperlink w:anchor="_Toc207991777" w:history="1">
             <w:r>
               <w:rPr>
                 <w:rStyle w:val="Hipervnculo"/>
@@ -160,7 +162,7 @@
                 <w:noProof/>
                 <w:webHidden/>
               </w:rPr>
-              <w:instrText xml:space="preserve"> PAGEREF _Toc207974230 \h </w:instrText>
+              <w:instrText xml:space="preserve"> PAGEREF _Toc207991777 \h </w:instrText>
             </w:r>
             <w:r>
               <w:rPr>
@@ -207,7 +209,7 @@
               <w:lang w:eastAsia="es-MX"/>
             </w:rPr>
           </w:pPr>
-          <w:hyperlink w:anchor="_Toc207974231" w:history="1">
+          <w:hyperlink w:anchor="_Toc207991778" w:history="1">
             <w:r>
               <w:rPr>
                 <w:rStyle w:val="Hipervnculo"/>
@@ -235,7 +237,7 @@
                 <w:noProof/>
                 <w:webHidden/>
               </w:rPr>
-              <w:instrText xml:space="preserve"> PAGEREF _Toc207974231 \h </w:instrText>
+              <w:instrText xml:space="preserve"> PAGEREF _Toc207991778 \h </w:instrText>
             </w:r>
             <w:r>
               <w:rPr>
@@ -282,7 +284,7 @@
               <w:lang w:eastAsia="es-MX"/>
             </w:rPr>
           </w:pPr>
-          <w:hyperlink w:anchor="_Toc207974232" w:history="1">
+          <w:hyperlink w:anchor="_Toc207991779" w:history="1">
             <w:r>
               <w:rPr>
                 <w:rStyle w:val="Hipervnculo"/>
@@ -310,7 +312,7 @@
                 <w:noProof/>
                 <w:webHidden/>
               </w:rPr>
-              <w:instrText xml:space="preserve"> PAGEREF _Toc207974232 \h </w:instrText>
+              <w:instrText xml:space="preserve"> PAGEREF _Toc207991779 \h </w:instrText>
             </w:r>
             <w:r>
               <w:rPr>
@@ -330,7 +332,7 @@
                 <w:noProof/>
                 <w:webHidden/>
               </w:rPr>
-              <w:t>3</w:t>
+              <w:t>4</w:t>
             </w:r>
             <w:r>
               <w:rPr>
@@ -357,11 +359,12 @@
               <w:lang w:eastAsia="es-MX"/>
             </w:rPr>
           </w:pPr>
-          <w:hyperlink w:anchor="_Toc207974233" w:history="1">
+          <w:hyperlink w:anchor="_Toc207991780" w:history="1">
             <w:r>
               <w:rPr>
                 <w:rStyle w:val="Hipervnculo"/>
                 <w:noProof/>
+                <w:lang w:val="en-US"/>
               </w:rPr>
               <w:t>Reflexión (English)</w:t>
             </w:r>
@@ -384,7 +387,7 @@
                 <w:noProof/>
                 <w:webHidden/>
               </w:rPr>
-              <w:instrText xml:space="preserve"> PAGEREF _Toc207974233 \h </w:instrText>
+              <w:instrText xml:space="preserve"> PAGEREF _Toc207991780 \h </w:instrText>
             </w:r>
             <w:r>
               <w:rPr>
@@ -431,7 +434,7 @@
               <w:lang w:eastAsia="es-MX"/>
             </w:rPr>
           </w:pPr>
-          <w:hyperlink w:anchor="_Toc207974234" w:history="1">
+          <w:hyperlink w:anchor="_Toc207991781" w:history="1">
             <w:r>
               <w:rPr>
                 <w:rStyle w:val="Hipervnculo"/>
@@ -458,7 +461,7 @@
                 <w:noProof/>
                 <w:webHidden/>
               </w:rPr>
-              <w:instrText xml:space="preserve"> PAGEREF _Toc207974234 \h </w:instrText>
+              <w:instrText xml:space="preserve"> PAGEREF _Toc207991781 \h </w:instrText>
             </w:r>
             <w:r>
               <w:rPr>
@@ -505,7 +508,7 @@
               <w:lang w:eastAsia="es-MX"/>
             </w:rPr>
           </w:pPr>
-          <w:hyperlink w:anchor="_Toc207974235" w:history="1">
+          <w:hyperlink w:anchor="_Toc207991782" w:history="1">
             <w:r>
               <w:rPr>
                 <w:rStyle w:val="Hipervnculo"/>
@@ -532,7 +535,7 @@
                 <w:noProof/>
                 <w:webHidden/>
               </w:rPr>
-              <w:instrText xml:space="preserve"> PAGEREF _Toc207974235 \h </w:instrText>
+              <w:instrText xml:space="preserve"> PAGEREF _Toc207991782 \h </w:instrText>
             </w:r>
             <w:r>
               <w:rPr>
@@ -552,7 +555,7 @@
                 <w:noProof/>
                 <w:webHidden/>
               </w:rPr>
-              <w:t>4</w:t>
+              <w:t>5</w:t>
             </w:r>
             <w:r>
               <w:rPr>
@@ -579,7 +582,7 @@
               <w:lang w:eastAsia="es-MX"/>
             </w:rPr>
           </w:pPr>
-          <w:hyperlink w:anchor="_Toc207974236" w:history="1">
+          <w:hyperlink w:anchor="_Toc207991783" w:history="1">
             <w:r>
               <w:rPr>
                 <w:rStyle w:val="Hipervnculo"/>
@@ -606,7 +609,7 @@
                 <w:noProof/>
                 <w:webHidden/>
               </w:rPr>
-              <w:instrText xml:space="preserve"> PAGEREF _Toc207974236 \h </w:instrText>
+              <w:instrText xml:space="preserve"> PAGEREF _Toc207991783 \h </w:instrText>
             </w:r>
             <w:r>
               <w:rPr>
@@ -653,7 +656,7 @@
               <w:lang w:eastAsia="es-MX"/>
             </w:rPr>
           </w:pPr>
-          <w:hyperlink w:anchor="_Toc207974237" w:history="1">
+          <w:hyperlink w:anchor="_Toc207991784" w:history="1">
             <w:r>
               <w:rPr>
                 <w:rStyle w:val="Hipervnculo"/>
@@ -680,7 +683,7 @@
                 <w:noProof/>
                 <w:webHidden/>
               </w:rPr>
-              <w:instrText xml:space="preserve"> PAGEREF _Toc207974237 \h </w:instrText>
+              <w:instrText xml:space="preserve"> PAGEREF _Toc207991784 \h </w:instrText>
             </w:r>
             <w:r>
               <w:rPr>
@@ -727,7 +730,7 @@
               <w:lang w:eastAsia="es-MX"/>
             </w:rPr>
           </w:pPr>
-          <w:hyperlink w:anchor="_Toc207974238" w:history="1">
+          <w:hyperlink w:anchor="_Toc207991785" w:history="1">
             <w:r>
               <w:rPr>
                 <w:rStyle w:val="Hipervnculo"/>
@@ -754,7 +757,7 @@
                 <w:noProof/>
                 <w:webHidden/>
               </w:rPr>
-              <w:instrText xml:space="preserve"> PAGEREF _Toc207974238 \h </w:instrText>
+              <w:instrText xml:space="preserve"> PAGEREF _Toc207991785 \h </w:instrText>
             </w:r>
             <w:r>
               <w:rPr>
@@ -801,7 +804,7 @@
               <w:lang w:eastAsia="es-MX"/>
             </w:rPr>
           </w:pPr>
-          <w:hyperlink w:anchor="_Toc207974239" w:history="1">
+          <w:hyperlink w:anchor="_Toc207991786" w:history="1">
             <w:r>
               <w:rPr>
                 <w:rStyle w:val="Hipervnculo"/>
@@ -828,7 +831,7 @@
                 <w:noProof/>
                 <w:webHidden/>
               </w:rPr>
-              <w:instrText xml:space="preserve"> PAGEREF _Toc207974239 \h </w:instrText>
+              <w:instrText xml:space="preserve"> PAGEREF _Toc207991786 \h </w:instrText>
             </w:r>
             <w:r>
               <w:rPr>
@@ -875,7 +878,7 @@
               <w:lang w:eastAsia="es-MX"/>
             </w:rPr>
           </w:pPr>
-          <w:hyperlink w:anchor="_Toc207974240" w:history="1">
+          <w:hyperlink w:anchor="_Toc207991787" w:history="1">
             <w:r>
               <w:rPr>
                 <w:rStyle w:val="Hipervnculo"/>
@@ -902,7 +905,7 @@
                 <w:noProof/>
                 <w:webHidden/>
               </w:rPr>
-              <w:instrText xml:space="preserve"> PAGEREF _Toc207974240 \h </w:instrText>
+              <w:instrText xml:space="preserve"> PAGEREF _Toc207991787 \h </w:instrText>
             </w:r>
             <w:r>
               <w:rPr>
@@ -949,7 +952,7 @@
               <w:lang w:eastAsia="es-MX"/>
             </w:rPr>
           </w:pPr>
-          <w:hyperlink w:anchor="_Toc207974241" w:history="1">
+          <w:hyperlink w:anchor="_Toc207991788" w:history="1">
             <w:r>
               <w:rPr>
                 <w:rStyle w:val="Hipervnculo"/>
@@ -976,7 +979,7 @@
                 <w:noProof/>
                 <w:webHidden/>
               </w:rPr>
-              <w:instrText xml:space="preserve"> PAGEREF _Toc207974241 \h </w:instrText>
+              <w:instrText xml:space="preserve"> PAGEREF _Toc207991788 \h </w:instrText>
             </w:r>
             <w:r>
               <w:rPr>
@@ -996,7 +999,7 @@
                 <w:noProof/>
                 <w:webHidden/>
               </w:rPr>
-              <w:t>5</w:t>
+              <w:t>6</w:t>
             </w:r>
             <w:r>
               <w:rPr>
@@ -1023,7 +1026,7 @@
               <w:lang w:eastAsia="es-MX"/>
             </w:rPr>
           </w:pPr>
-          <w:hyperlink w:anchor="_Toc207974242" w:history="1">
+          <w:hyperlink w:anchor="_Toc207991789" w:history="1">
             <w:r>
               <w:rPr>
                 <w:rStyle w:val="Hipervnculo"/>
@@ -1050,7 +1053,7 @@
                 <w:noProof/>
                 <w:webHidden/>
               </w:rPr>
-              <w:instrText xml:space="preserve"> PAGEREF _Toc207974242 \h </w:instrText>
+              <w:instrText xml:space="preserve"> PAGEREF _Toc207991789 \h </w:instrText>
             </w:r>
             <w:r>
               <w:rPr>
@@ -1097,7 +1100,7 @@
               <w:lang w:eastAsia="es-MX"/>
             </w:rPr>
           </w:pPr>
-          <w:hyperlink w:anchor="_Toc207974243" w:history="1">
+          <w:hyperlink w:anchor="_Toc207991790" w:history="1">
             <w:r>
               <w:rPr>
                 <w:rStyle w:val="Hipervnculo"/>
@@ -1124,7 +1127,7 @@
                 <w:noProof/>
                 <w:webHidden/>
               </w:rPr>
-              <w:instrText xml:space="preserve"> PAGEREF _Toc207974243 \h </w:instrText>
+              <w:instrText xml:space="preserve"> PAGEREF _Toc207991790 \h </w:instrText>
             </w:r>
             <w:r>
               <w:rPr>
@@ -1145,6 +1148,80 @@
                 <w:webHidden/>
               </w:rPr>
               <w:t>6</w:t>
+            </w:r>
+            <w:r>
+              <w:rPr>
+                <w:noProof/>
+                <w:webHidden/>
+              </w:rPr>
+              <w:fldChar w:fldCharType="end"/>
+            </w:r>
+          </w:hyperlink>
+        </w:p>
+        <w:p>
+          <w:pPr>
+            <w:pStyle w:val="TDC1"/>
+            <w:tabs>
+              <w:tab w:val="right" w:leader="dot" w:pos="8828"/>
+            </w:tabs>
+            <w:rPr>
+              <w:rFonts w:eastAsiaTheme="minorEastAsia"/>
+              <w:b w:val="0"/>
+              <w:bCs w:val="0"/>
+              <w:i w:val="0"/>
+              <w:iCs w:val="0"/>
+              <w:noProof/>
+              <w:lang w:eastAsia="es-MX"/>
+            </w:rPr>
+          </w:pPr>
+          <w:hyperlink w:anchor="_Toc207991791" w:history="1">
+            <w:r>
+              <w:rPr>
+                <w:rStyle w:val="Hipervnculo"/>
+                <w:noProof/>
+              </w:rPr>
+              <w:t>Conclusión</w:t>
+            </w:r>
+            <w:r>
+              <w:rPr>
+                <w:noProof/>
+                <w:webHidden/>
+              </w:rPr>
+              <w:tab/>
+            </w:r>
+            <w:r>
+              <w:rPr>
+                <w:noProof/>
+                <w:webHidden/>
+              </w:rPr>
+              <w:fldChar w:fldCharType="begin"/>
+            </w:r>
+            <w:r>
+              <w:rPr>
+                <w:noProof/>
+                <w:webHidden/>
+              </w:rPr>
+              <w:instrText xml:space="preserve"> PAGEREF _Toc207991791 \h </w:instrText>
+            </w:r>
+            <w:r>
+              <w:rPr>
+                <w:noProof/>
+                <w:webHidden/>
+              </w:rPr>
+            </w:r>
+            <w:r>
+              <w:rPr>
+                <w:noProof/>
+                <w:webHidden/>
+              </w:rPr>
+              <w:fldChar w:fldCharType="separate"/>
+            </w:r>
+            <w:r>
+              <w:rPr>
+                <w:noProof/>
+                <w:webHidden/>
+              </w:rPr>
+              <w:t>7</w:t>
             </w:r>
             <w:r>
               <w:rPr>
@@ -1195,7 +1272,7 @@
           <w:szCs w:val="28"/>
         </w:rPr>
       </w:pPr>
-      <w:bookmarkStart w:id="0" w:name="_Toc207974230"/>
+      <w:bookmarkStart w:id="0" w:name="_Toc207991777"/>
       <w:proofErr w:type="spellStart"/>
       <w:r>
         <w:rPr>
@@ -1266,7 +1343,7 @@
           <w:lang w:val="en-US"/>
         </w:rPr>
       </w:pPr>
-      <w:bookmarkStart w:id="1" w:name="_Toc207974231"/>
+      <w:bookmarkStart w:id="1" w:name="_Toc207991778"/>
       <w:r>
         <w:rPr>
           <w:color w:val="000000" w:themeColor="text1"/>
@@ -1274,17 +1351,71 @@
           <w:szCs w:val="28"/>
           <w:lang w:val="en-US"/>
         </w:rPr>
-        <w:t>Abstract (</w:t>
-      </w:r>
-      <w:r>
+        <w:t>Abstract (English)</w:t>
+      </w:r>
+      <w:bookmarkEnd w:id="1"/>
+    </w:p>
+    <w:p>
+      <w:pPr>
+        <w:rPr>
+          <w:lang w:val="en-US"/>
+        </w:rPr>
+      </w:pPr>
+      <w:r>
+        <w:rPr>
+          <w:lang w:val="en-US"/>
+        </w:rPr>
+        <w:t xml:space="preserve">The </w:t>
+      </w:r>
+      <w:proofErr w:type="spellStart"/>
+      <w:r>
+        <w:rPr>
+          <w:rStyle w:val="nfasis"/>
+          <w:lang w:val="en-US"/>
+        </w:rPr>
+        <w:t>Acured</w:t>
+      </w:r>
+      <w:proofErr w:type="spellEnd"/>
+      <w:r>
+        <w:rPr>
+          <w:lang w:val="en-US"/>
+        </w:rPr>
+        <w:t xml:space="preserve"> project aims to digitize and centralize patient information managed by oriental medicine therapists, specifically in acupuncture. The system will allow registering treatments, managing clinical records, scheduling appointments, and generating reports within a web platform developed under a microservices-oriented architecture. This project aligns with my professional interests in backend development, scalable software architecture design, and IT project management, while also integrating cloud computing as a long-term goal supported by AWS certifications.</w:t>
+      </w:r>
+    </w:p>
+    <w:p>
+      <w:pPr>
+        <w:rPr>
+          <w:lang w:val="en-US"/>
+        </w:rPr>
+      </w:pPr>
+    </w:p>
+    <w:p>
+      <w:pPr>
+        <w:rPr>
+          <w:lang w:val="en-US"/>
+        </w:rPr>
+      </w:pPr>
+    </w:p>
+    <w:p>
+      <w:pPr>
+        <w:rPr>
+          <w:lang w:val="en-US"/>
+        </w:rPr>
+      </w:pPr>
+    </w:p>
+    <w:p>
+      <w:pPr>
+        <w:pStyle w:val="Ttulo1"/>
         <w:rPr>
           <w:color w:val="000000" w:themeColor="text1"/>
           <w:sz w:val="28"/>
           <w:szCs w:val="28"/>
           <w:lang w:val="en-US"/>
         </w:rPr>
-        <w:t>English</w:t>
-      </w:r>
+      </w:pPr>
+      <w:bookmarkStart w:id="2" w:name="_Toc207991779"/>
+      <w:proofErr w:type="spellStart"/>
       <w:r>
         <w:rPr>
           <w:color w:val="000000" w:themeColor="text1"/>
@@ -1292,49 +1423,19 @@
           <w:szCs w:val="28"/>
           <w:lang w:val="en-US"/>
         </w:rPr>
-        <w:t>)</w:t>
-      </w:r>
-      <w:bookmarkEnd w:id="1"/>
-    </w:p>
-    <w:p>
-      <w:pPr>
-        <w:rPr>
-          <w:lang w:val="en-US"/>
-        </w:rPr>
-      </w:pPr>
-      <w:r>
-        <w:rPr>
-          <w:lang w:val="en-US"/>
-        </w:rPr>
-        <w:t xml:space="preserve">The </w:t>
-      </w:r>
-      <w:proofErr w:type="spellStart"/>
-      <w:r>
-        <w:rPr>
-          <w:rStyle w:val="nfasis"/>
-          <w:lang w:val="en-US"/>
-        </w:rPr>
-        <w:t>Acured</w:t>
+        <w:lastRenderedPageBreak/>
+        <w:t>Conclusiones</w:t>
       </w:r>
       <w:proofErr w:type="spellEnd"/>
       <w:r>
-        <w:rPr>
-          <w:lang w:val="en-US"/>
-        </w:rPr>
-        <w:t xml:space="preserve"> project aims to digitize and centralize patient information managed by oriental medicine therapists, specifically in acupuncture. The system will allow registering treatments, managing clinical records, scheduling appointments, and generating reports within a web platform developed under a microservices-oriented architecture. This project aligns with my professional interests in backend development, scalable software architecture design, and IT project management, while also integrating cloud computing as a long-term goal supported by AWS certifications.</w:t>
-      </w:r>
-    </w:p>
-    <w:p>
-      <w:pPr>
-        <w:pStyle w:val="Ttulo1"/>
         <w:rPr>
           <w:color w:val="000000" w:themeColor="text1"/>
           <w:sz w:val="28"/>
           <w:szCs w:val="28"/>
           <w:lang w:val="en-US"/>
         </w:rPr>
-      </w:pPr>
-      <w:bookmarkStart w:id="2" w:name="_Toc207974232"/>
+        <w:t xml:space="preserve"> </w:t>
+      </w:r>
       <w:proofErr w:type="spellStart"/>
       <w:r>
         <w:rPr>
@@ -1343,7 +1444,7 @@
           <w:szCs w:val="28"/>
           <w:lang w:val="en-US"/>
         </w:rPr>
-        <w:t>Conclusiones</w:t>
+        <w:t>individuales</w:t>
       </w:r>
       <w:proofErr w:type="spellEnd"/>
       <w:r>
@@ -1353,19 +1454,50 @@
           <w:szCs w:val="28"/>
           <w:lang w:val="en-US"/>
         </w:rPr>
-        <w:t xml:space="preserve"> </w:t>
+        <w:t xml:space="preserve"> (English)</w:t>
+      </w:r>
+      <w:bookmarkEnd w:id="2"/>
+    </w:p>
+    <w:p>
+      <w:pPr>
+        <w:rPr>
+          <w:lang w:val="en-US"/>
+        </w:rPr>
+      </w:pPr>
+      <w:r>
+        <w:rPr>
+          <w:lang w:val="en-US"/>
+        </w:rPr>
+        <w:t xml:space="preserve">Through this self-assessment, I recognize that </w:t>
       </w:r>
       <w:proofErr w:type="spellStart"/>
       <w:r>
+        <w:rPr>
+          <w:rStyle w:val="nfasis"/>
+          <w:lang w:val="en-US"/>
+        </w:rPr>
+        <w:t>Acured</w:t>
+      </w:r>
+      <w:proofErr w:type="spellEnd"/>
+      <w:r>
+        <w:rPr>
+          <w:lang w:val="en-US"/>
+        </w:rPr>
+        <w:t xml:space="preserve"> is a project strongly related to my professional profile. My main strengths in backend development, software architecture, and project management will be key to achieving the proposed objectives. However, I must also strengthen areas such as frontend development, English communication, and IT security. In the future, I expect to combine my technical skills with leadership abilities, and cloud computing certifications in AWS will be essential to achieve that professional growth.</w:t>
+      </w:r>
+    </w:p>
+    <w:p>
+      <w:pPr>
+        <w:pStyle w:val="Ttulo1"/>
         <w:rPr>
           <w:color w:val="000000" w:themeColor="text1"/>
           <w:sz w:val="28"/>
           <w:szCs w:val="28"/>
           <w:lang w:val="en-US"/>
         </w:rPr>
-        <w:t>individuales</w:t>
-      </w:r>
-      <w:proofErr w:type="spellEnd"/>
+      </w:pPr>
+      <w:bookmarkStart w:id="3" w:name="_Toc207991780"/>
+      <w:proofErr w:type="spellStart"/>
       <w:r>
         <w:rPr>
           <w:color w:val="000000" w:themeColor="text1"/>
@@ -1373,131 +1505,58 @@
           <w:szCs w:val="28"/>
           <w:lang w:val="en-US"/>
         </w:rPr>
-        <w:t xml:space="preserve"> (English)</w:t>
-      </w:r>
-      <w:bookmarkEnd w:id="2"/>
-    </w:p>
-    <w:p>
-      <w:pPr>
-        <w:rPr>
-          <w:lang w:val="en-US"/>
-        </w:rPr>
-      </w:pPr>
-      <w:r>
-        <w:rPr>
-          <w:lang w:val="en-US"/>
-        </w:rPr>
-        <w:t xml:space="preserve">Through this self-assessment, I recognize that </w:t>
-      </w:r>
-      <w:proofErr w:type="spellStart"/>
-      <w:r>
-        <w:rPr>
-          <w:rStyle w:val="nfasis"/>
-          <w:lang w:val="en-US"/>
-        </w:rPr>
-        <w:t>Acured</w:t>
+        <w:t>Reflexión</w:t>
       </w:r>
       <w:proofErr w:type="spellEnd"/>
       <w:r>
-        <w:rPr>
-          <w:lang w:val="en-US"/>
-        </w:rPr>
-        <w:t xml:space="preserve"> is a project strongly related to my professional profile. My main strengths in backend development, software architecture, and project management will be key to achieving the proposed </w:t>
-      </w:r>
-      <w:r>
-        <w:rPr>
-          <w:lang w:val="en-US"/>
-        </w:rPr>
-        <w:lastRenderedPageBreak/>
-        <w:t>objectives. However, I must also strengthen areas such as frontend development, English communication, and IT security. In the future, I expect to combine my technical skills with leadership abilities, and cloud computing certifications in AWS will be essential to achieve that professional growth.</w:t>
-      </w:r>
-    </w:p>
-    <w:p>
-      <w:pPr>
-        <w:rPr>
-          <w:lang w:val="en-US"/>
-        </w:rPr>
-      </w:pPr>
-    </w:p>
-    <w:p>
-      <w:pPr>
-        <w:rPr>
-          <w:lang w:val="en-US"/>
-        </w:rPr>
-      </w:pPr>
-    </w:p>
-    <w:p>
-      <w:pPr>
-        <w:rPr>
-          <w:lang w:val="en-US"/>
-        </w:rPr>
-      </w:pPr>
-    </w:p>
-    <w:p>
-      <w:pPr>
-        <w:rPr>
-          <w:lang w:val="en-US"/>
-        </w:rPr>
-      </w:pPr>
-    </w:p>
-    <w:p>
-      <w:pPr>
-        <w:pStyle w:val="Ttulo1"/>
         <w:rPr>
           <w:color w:val="000000" w:themeColor="text1"/>
           <w:sz w:val="28"/>
           <w:szCs w:val="28"/>
-        </w:rPr>
-      </w:pPr>
-      <w:bookmarkStart w:id="3" w:name="_Toc207974233"/>
-      <w:r>
+          <w:lang w:val="en-US"/>
+        </w:rPr>
+        <w:t xml:space="preserve"> (English)</w:t>
+      </w:r>
+      <w:bookmarkEnd w:id="3"/>
+    </w:p>
+    <w:p>
+      <w:pPr>
+        <w:rPr>
+          <w:lang w:val="en-US"/>
+        </w:rPr>
+      </w:pPr>
+      <w:r>
+        <w:rPr>
+          <w:lang w:val="en-US"/>
+        </w:rPr>
+        <w:t xml:space="preserve">Reflecting on my learning process, I realize that every project represents an opportunity to consolidate both technical and soft skills. </w:t>
+      </w:r>
+      <w:proofErr w:type="spellStart"/>
+      <w:r>
+        <w:rPr>
+          <w:rStyle w:val="nfasis"/>
+          <w:lang w:val="en-US"/>
+        </w:rPr>
+        <w:t>Acured</w:t>
+      </w:r>
+      <w:proofErr w:type="spellEnd"/>
+      <w:r>
+        <w:rPr>
+          <w:lang w:val="en-US"/>
+        </w:rPr>
+        <w:t xml:space="preserve"> not only allows me to apply what I have learned in backend development and system architecture, but it also challenges me to improve in areas that are not my strongest, such as frontend development and security. This reflection makes me value the importance of continuous learning and adaptability. I am motivated to face the challenges of the project and to integrate cloud computing as part of my long-term vision, which will give me the ability to contribute to technological innovation in the healthcare sector.</w:t>
+      </w:r>
+    </w:p>
+    <w:p>
+      <w:pPr>
+        <w:pStyle w:val="Ttulo1"/>
         <w:rPr>
           <w:color w:val="000000" w:themeColor="text1"/>
           <w:sz w:val="28"/>
           <w:szCs w:val="28"/>
         </w:rPr>
-        <w:t>Reflexión (English)</w:t>
-      </w:r>
-      <w:bookmarkEnd w:id="3"/>
-    </w:p>
-    <w:p>
-      <w:pPr>
-        <w:rPr>
-          <w:lang w:val="en-US"/>
-        </w:rPr>
-      </w:pPr>
-      <w:r>
-        <w:rPr>
-          <w:lang w:val="en-US"/>
-        </w:rPr>
-        <w:t xml:space="preserve">Reflecting on my learning process, I realize that every project represents an opportunity to consolidate both technical and soft skills. </w:t>
-      </w:r>
-      <w:proofErr w:type="spellStart"/>
-      <w:r>
-        <w:rPr>
-          <w:rStyle w:val="nfasis"/>
-          <w:lang w:val="en-US"/>
-        </w:rPr>
-        <w:t>Acured</w:t>
-      </w:r>
-      <w:proofErr w:type="spellEnd"/>
-      <w:r>
-        <w:rPr>
-          <w:lang w:val="en-US"/>
-        </w:rPr>
-        <w:t xml:space="preserve"> not only allows me to apply what I have learned in backend development and system architecture, but it also challenges me to improve in areas that are not my strongest, such as frontend development and security. This reflection makes me value the importance of continuous learning and adaptability. I am motivated to face the challenges of the project and to integrate cloud computing as part of my long-term vision, which will give me the ability to contribute to technological innovation in the healthcare sector.</w:t>
-      </w:r>
-    </w:p>
-    <w:p>
-      <w:pPr>
-        <w:pStyle w:val="Ttulo1"/>
-        <w:rPr>
-          <w:color w:val="000000" w:themeColor="text1"/>
-          <w:sz w:val="28"/>
-          <w:szCs w:val="28"/>
-        </w:rPr>
-      </w:pPr>
-      <w:bookmarkStart w:id="4" w:name="_Toc207974234"/>
+      </w:pPr>
+      <w:bookmarkStart w:id="4" w:name="_Toc207991781"/>
       <w:r>
         <w:rPr>
           <w:color w:val="000000" w:themeColor="text1"/>
@@ -1671,6 +1730,22 @@
     </w:p>
     <w:p>
       <w:pPr>
+        <w:pStyle w:val="NormalWeb"/>
+        <w:rPr>
+          <w:rFonts w:asciiTheme="minorHAnsi" w:hAnsiTheme="minorHAnsi" w:cs="Calibri"/>
+        </w:rPr>
+      </w:pPr>
+    </w:p>
+    <w:p>
+      <w:pPr>
+        <w:pStyle w:val="NormalWeb"/>
+        <w:rPr>
+          <w:rFonts w:asciiTheme="minorHAnsi" w:hAnsiTheme="minorHAnsi" w:cs="Calibri"/>
+        </w:rPr>
+      </w:pPr>
+    </w:p>
+    <w:p>
+      <w:pPr>
         <w:pStyle w:val="Ttulo1"/>
         <w:rPr>
           <w:color w:val="000000" w:themeColor="text1"/>
@@ -1678,13 +1753,14 @@
           <w:szCs w:val="28"/>
         </w:rPr>
       </w:pPr>
-      <w:bookmarkStart w:id="5" w:name="_Toc207974235"/>
+      <w:bookmarkStart w:id="5" w:name="_Toc207991782"/>
       <w:r>
         <w:rPr>
           <w:color w:val="000000" w:themeColor="text1"/>
           <w:sz w:val="28"/>
           <w:szCs w:val="28"/>
         </w:rPr>
+        <w:lastRenderedPageBreak/>
         <w:t>Relación del proyecto APT con las competencias del perfil de egreso</w:t>
       </w:r>
       <w:bookmarkEnd w:id="5"/>
@@ -1718,7 +1794,6 @@
         <w:rPr>
           <w:rFonts w:asciiTheme="minorHAnsi" w:hAnsiTheme="minorHAnsi"/>
         </w:rPr>
-        <w:lastRenderedPageBreak/>
         <w:t xml:space="preserve">Desarrollar soluciones de software en entornos </w:t>
       </w:r>
       <w:proofErr w:type="spellStart"/>
@@ -1799,7 +1874,7 @@
           <w:szCs w:val="28"/>
         </w:rPr>
       </w:pPr>
-      <w:bookmarkStart w:id="6" w:name="_Toc207974236"/>
+      <w:bookmarkStart w:id="6" w:name="_Toc207991783"/>
       <w:r>
         <w:rPr>
           <w:color w:val="000000" w:themeColor="text1"/>
@@ -1925,7 +2000,7 @@
           <w:szCs w:val="28"/>
         </w:rPr>
       </w:pPr>
-      <w:bookmarkStart w:id="7" w:name="_Toc207974237"/>
+      <w:bookmarkStart w:id="7" w:name="_Toc207991784"/>
       <w:r>
         <w:rPr>
           <w:color w:val="000000" w:themeColor="text1"/>
@@ -2024,7 +2099,7 @@
           <w:szCs w:val="28"/>
         </w:rPr>
       </w:pPr>
-      <w:bookmarkStart w:id="8" w:name="_Toc207974238"/>
+      <w:bookmarkStart w:id="8" w:name="_Toc207991785"/>
       <w:r>
         <w:rPr>
           <w:color w:val="000000" w:themeColor="text1"/>
@@ -2044,7 +2119,7 @@
           <w:szCs w:val="24"/>
         </w:rPr>
       </w:pPr>
-      <w:bookmarkStart w:id="9" w:name="_Toc207974239"/>
+      <w:bookmarkStart w:id="9" w:name="_Toc207991786"/>
       <w:r>
         <w:rPr>
           <w:color w:val="000000" w:themeColor="text1"/>
@@ -2069,7 +2144,7 @@
           <w:szCs w:val="24"/>
         </w:rPr>
       </w:pPr>
-      <w:bookmarkStart w:id="10" w:name="_Toc207974240"/>
+      <w:bookmarkStart w:id="10" w:name="_Toc207991787"/>
       <w:r>
         <w:rPr>
           <w:color w:val="000000" w:themeColor="text1"/>
@@ -2235,13 +2310,14 @@
           <w:szCs w:val="28"/>
         </w:rPr>
       </w:pPr>
-      <w:bookmarkStart w:id="11" w:name="_Toc207974241"/>
+      <w:bookmarkStart w:id="11" w:name="_Toc207991788"/>
       <w:r>
         <w:rPr>
           <w:color w:val="000000" w:themeColor="text1"/>
           <w:sz w:val="28"/>
           <w:szCs w:val="28"/>
         </w:rPr>
+        <w:lastRenderedPageBreak/>
         <w:t>Propuesta metodológica de trabajo</w:t>
       </w:r>
       <w:bookmarkEnd w:id="11"/>
@@ -2306,7 +2382,6 @@
         <w:rPr>
           <w:rFonts w:asciiTheme="minorHAnsi" w:hAnsiTheme="minorHAnsi"/>
         </w:rPr>
-        <w:lastRenderedPageBreak/>
         <w:t xml:space="preserve">Diseño del sistema (ERD, UML, prototipos en </w:t>
       </w:r>
       <w:proofErr w:type="spellStart"/>
@@ -2408,38 +2483,6 @@
     </w:p>
     <w:p>
       <w:pPr>
-        <w:pStyle w:val="NormalWeb"/>
-        <w:rPr>
-          <w:rFonts w:asciiTheme="minorHAnsi" w:hAnsiTheme="minorHAnsi"/>
-        </w:rPr>
-      </w:pPr>
-    </w:p>
-    <w:p>
-      <w:pPr>
-        <w:pStyle w:val="NormalWeb"/>
-        <w:rPr>
-          <w:rFonts w:asciiTheme="minorHAnsi" w:hAnsiTheme="minorHAnsi"/>
-        </w:rPr>
-      </w:pPr>
-    </w:p>
-    <w:p>
-      <w:pPr>
-        <w:pStyle w:val="NormalWeb"/>
-        <w:rPr>
-          <w:rFonts w:asciiTheme="minorHAnsi" w:hAnsiTheme="minorHAnsi"/>
-        </w:rPr>
-      </w:pPr>
-    </w:p>
-    <w:p>
-      <w:pPr>
-        <w:pStyle w:val="NormalWeb"/>
-        <w:rPr>
-          <w:rFonts w:asciiTheme="minorHAnsi" w:hAnsiTheme="minorHAnsi"/>
-        </w:rPr>
-      </w:pPr>
-    </w:p>
-    <w:p>
-      <w:pPr>
         <w:pStyle w:val="Ttulo1"/>
         <w:rPr>
           <w:color w:val="000000" w:themeColor="text1"/>
@@ -2447,7 +2490,7 @@
           <w:szCs w:val="28"/>
         </w:rPr>
       </w:pPr>
-      <w:bookmarkStart w:id="12" w:name="_Toc207974242"/>
+      <w:bookmarkStart w:id="12" w:name="_Toc207991789"/>
       <w:r>
         <w:rPr>
           <w:color w:val="000000" w:themeColor="text1"/>
@@ -2731,7 +2774,7 @@
           <w:szCs w:val="28"/>
         </w:rPr>
       </w:pPr>
-      <w:bookmarkStart w:id="13" w:name="_Toc207974243"/>
+      <w:bookmarkStart w:id="13" w:name="_Toc207991790"/>
       <w:r>
         <w:rPr>
           <w:color w:val="000000" w:themeColor="text1"/>
@@ -2864,6 +2907,8 @@
         </w:rPr>
       </w:pPr>
     </w:p>
+    <w:p/>
+    <w:p/>
     <w:p>
       <w:pPr>
         <w:pStyle w:val="Ttulo1"/>
@@ -2873,14 +2918,17 @@
           <w:szCs w:val="28"/>
         </w:rPr>
       </w:pPr>
+      <w:bookmarkStart w:id="14" w:name="_Toc207991791"/>
       <w:r>
         <w:rPr>
           <w:color w:val="000000" w:themeColor="text1"/>
           <w:sz w:val="28"/>
           <w:szCs w:val="28"/>
         </w:rPr>
+        <w:lastRenderedPageBreak/>
         <w:t>Conclusión</w:t>
       </w:r>
+      <w:bookmarkEnd w:id="14"/>
     </w:p>
     <w:p>
       <w:r>

</xml_diff>